<commit_message>
Added timeline to technical specs doc
</commit_message>
<xml_diff>
--- a/Technical Specs.docx
+++ b/Technical Specs.docx
@@ -13,8 +13,6 @@
           <w:szCs w:val="20"/>
         </w:rPr>
       </w:pPr>
-      <w:bookmarkStart w:id="0" w:name="_GoBack"/>
-      <w:bookmarkEnd w:id="0"/>
       <w:r>
         <w:rPr>
           <w:rFonts w:ascii="Times New Roman" w:eastAsia="Times New Roman" w:hAnsi="Times New Roman" w:cs="Times New Roman"/>
@@ -2217,15 +2215,7 @@
           <w:sz w:val="20"/>
           <w:szCs w:val="20"/>
         </w:rPr>
-        <w:t xml:space="preserve"> it is unclear w</w:t>
-      </w:r>
-      <w:r>
-        <w:rPr>
-          <w:rFonts w:ascii="Times New Roman" w:eastAsia="Times New Roman" w:hAnsi="Times New Roman" w:cs="Times New Roman"/>
-          <w:sz w:val="20"/>
-          <w:szCs w:val="20"/>
-        </w:rPr>
-        <w:t>hether it is a side-scroller or the boats can move around the screen. Do new icebergs appear?</w:t>
+        <w:t xml:space="preserve"> it is unclear whether it is a side-scroller or the boats can move around the screen. Do new icebergs appear?</w:t>
       </w:r>
     </w:p>
     <w:p>
@@ -3694,6 +3684,650 @@
         </w:rPr>
         <w:t>PERFORMANCE IMPACT: Nothing should require excess memory or slow anything down</w:t>
       </w:r>
+    </w:p>
+    <w:p>
+      <w:pPr>
+        <w:widowControl w:val="0"/>
+        <w:spacing w:line="252" w:lineRule="auto"/>
+        <w:rPr>
+          <w:rFonts w:ascii="Times New Roman" w:eastAsia="Times New Roman" w:hAnsi="Times New Roman" w:cs="Times New Roman"/>
+          <w:sz w:val="20"/>
+          <w:szCs w:val="20"/>
+        </w:rPr>
+      </w:pPr>
+    </w:p>
+    <w:p>
+      <w:pPr>
+        <w:widowControl w:val="0"/>
+        <w:spacing w:line="252" w:lineRule="auto"/>
+        <w:rPr>
+          <w:rFonts w:ascii="Times New Roman" w:eastAsia="Times New Roman" w:hAnsi="Times New Roman" w:cs="Times New Roman"/>
+          <w:sz w:val="20"/>
+          <w:szCs w:val="20"/>
+        </w:rPr>
+      </w:pPr>
+      <w:r>
+        <w:rPr>
+          <w:rFonts w:ascii="Times New Roman" w:eastAsia="Times New Roman" w:hAnsi="Times New Roman" w:cs="Times New Roman"/>
+          <w:sz w:val="20"/>
+          <w:szCs w:val="20"/>
+        </w:rPr>
+        <w:t>Deadlines:</w:t>
+      </w:r>
+    </w:p>
+    <w:tbl>
+      <w:tblPr>
+        <w:tblStyle w:val="TableGrid"/>
+        <w:tblW w:w="0" w:type="auto"/>
+        <w:tblLook w:val="04A0" w:firstRow="1" w:lastRow="0" w:firstColumn="1" w:lastColumn="0" w:noHBand="0" w:noVBand="1"/>
+      </w:tblPr>
+      <w:tblGrid>
+        <w:gridCol w:w="765"/>
+        <w:gridCol w:w="1061"/>
+        <w:gridCol w:w="883"/>
+        <w:gridCol w:w="905"/>
+        <w:gridCol w:w="883"/>
+        <w:gridCol w:w="732"/>
+        <w:gridCol w:w="732"/>
+        <w:gridCol w:w="706"/>
+        <w:gridCol w:w="715"/>
+        <w:gridCol w:w="673"/>
+        <w:gridCol w:w="563"/>
+        <w:gridCol w:w="732"/>
+      </w:tblGrid>
+      <w:tr>
+        <w:tc>
+          <w:tcPr>
+            <w:tcW w:w="779" w:type="dxa"/>
+          </w:tcPr>
+          <w:p>
+            <w:pPr>
+              <w:widowControl w:val="0"/>
+              <w:spacing w:line="252" w:lineRule="auto"/>
+              <w:rPr>
+                <w:rFonts w:ascii="Times New Roman" w:eastAsia="Times New Roman" w:hAnsi="Times New Roman" w:cs="Times New Roman"/>
+                <w:sz w:val="20"/>
+                <w:szCs w:val="20"/>
+              </w:rPr>
+            </w:pPr>
+            <w:r>
+              <w:rPr>
+                <w:rFonts w:ascii="Times New Roman" w:eastAsia="Times New Roman" w:hAnsi="Times New Roman" w:cs="Times New Roman"/>
+                <w:sz w:val="20"/>
+                <w:szCs w:val="20"/>
+              </w:rPr>
+              <w:t>1</w:t>
+            </w:r>
+          </w:p>
+        </w:tc>
+        <w:tc>
+          <w:tcPr>
+            <w:tcW w:w="779" w:type="dxa"/>
+          </w:tcPr>
+          <w:p>
+            <w:pPr>
+              <w:widowControl w:val="0"/>
+              <w:spacing w:line="252" w:lineRule="auto"/>
+              <w:rPr>
+                <w:rFonts w:ascii="Times New Roman" w:eastAsia="Times New Roman" w:hAnsi="Times New Roman" w:cs="Times New Roman"/>
+                <w:sz w:val="20"/>
+                <w:szCs w:val="20"/>
+              </w:rPr>
+            </w:pPr>
+            <w:r>
+              <w:rPr>
+                <w:rFonts w:ascii="Times New Roman" w:eastAsia="Times New Roman" w:hAnsi="Times New Roman" w:cs="Times New Roman"/>
+                <w:sz w:val="20"/>
+                <w:szCs w:val="20"/>
+              </w:rPr>
+              <w:t>2</w:t>
+            </w:r>
+          </w:p>
+        </w:tc>
+        <w:tc>
+          <w:tcPr>
+            <w:tcW w:w="779" w:type="dxa"/>
+          </w:tcPr>
+          <w:p>
+            <w:pPr>
+              <w:widowControl w:val="0"/>
+              <w:spacing w:line="252" w:lineRule="auto"/>
+              <w:rPr>
+                <w:rFonts w:ascii="Times New Roman" w:eastAsia="Times New Roman" w:hAnsi="Times New Roman" w:cs="Times New Roman"/>
+                <w:sz w:val="20"/>
+                <w:szCs w:val="20"/>
+              </w:rPr>
+            </w:pPr>
+            <w:r>
+              <w:rPr>
+                <w:rFonts w:ascii="Times New Roman" w:eastAsia="Times New Roman" w:hAnsi="Times New Roman" w:cs="Times New Roman"/>
+                <w:sz w:val="20"/>
+                <w:szCs w:val="20"/>
+              </w:rPr>
+              <w:t>3</w:t>
+            </w:r>
+          </w:p>
+        </w:tc>
+        <w:tc>
+          <w:tcPr>
+            <w:tcW w:w="779" w:type="dxa"/>
+          </w:tcPr>
+          <w:p>
+            <w:pPr>
+              <w:widowControl w:val="0"/>
+              <w:spacing w:line="252" w:lineRule="auto"/>
+              <w:rPr>
+                <w:rFonts w:ascii="Times New Roman" w:eastAsia="Times New Roman" w:hAnsi="Times New Roman" w:cs="Times New Roman"/>
+                <w:sz w:val="20"/>
+                <w:szCs w:val="20"/>
+              </w:rPr>
+            </w:pPr>
+            <w:r>
+              <w:rPr>
+                <w:rFonts w:ascii="Times New Roman" w:eastAsia="Times New Roman" w:hAnsi="Times New Roman" w:cs="Times New Roman"/>
+                <w:sz w:val="20"/>
+                <w:szCs w:val="20"/>
+              </w:rPr>
+              <w:t>4</w:t>
+            </w:r>
+          </w:p>
+        </w:tc>
+        <w:tc>
+          <w:tcPr>
+            <w:tcW w:w="779" w:type="dxa"/>
+          </w:tcPr>
+          <w:p>
+            <w:pPr>
+              <w:widowControl w:val="0"/>
+              <w:spacing w:line="252" w:lineRule="auto"/>
+              <w:rPr>
+                <w:rFonts w:ascii="Times New Roman" w:eastAsia="Times New Roman" w:hAnsi="Times New Roman" w:cs="Times New Roman"/>
+                <w:sz w:val="20"/>
+                <w:szCs w:val="20"/>
+              </w:rPr>
+            </w:pPr>
+            <w:r>
+              <w:rPr>
+                <w:rFonts w:ascii="Times New Roman" w:eastAsia="Times New Roman" w:hAnsi="Times New Roman" w:cs="Times New Roman"/>
+                <w:sz w:val="20"/>
+                <w:szCs w:val="20"/>
+              </w:rPr>
+              <w:t>5</w:t>
+            </w:r>
+          </w:p>
+        </w:tc>
+        <w:tc>
+          <w:tcPr>
+            <w:tcW w:w="779" w:type="dxa"/>
+          </w:tcPr>
+          <w:p>
+            <w:pPr>
+              <w:widowControl w:val="0"/>
+              <w:spacing w:line="252" w:lineRule="auto"/>
+              <w:rPr>
+                <w:rFonts w:ascii="Times New Roman" w:eastAsia="Times New Roman" w:hAnsi="Times New Roman" w:cs="Times New Roman"/>
+                <w:sz w:val="20"/>
+                <w:szCs w:val="20"/>
+              </w:rPr>
+            </w:pPr>
+            <w:r>
+              <w:rPr>
+                <w:rFonts w:ascii="Times New Roman" w:eastAsia="Times New Roman" w:hAnsi="Times New Roman" w:cs="Times New Roman"/>
+                <w:sz w:val="20"/>
+                <w:szCs w:val="20"/>
+              </w:rPr>
+              <w:t>6</w:t>
+            </w:r>
+          </w:p>
+        </w:tc>
+        <w:tc>
+          <w:tcPr>
+            <w:tcW w:w="779" w:type="dxa"/>
+          </w:tcPr>
+          <w:p>
+            <w:pPr>
+              <w:widowControl w:val="0"/>
+              <w:spacing w:line="252" w:lineRule="auto"/>
+              <w:rPr>
+                <w:rFonts w:ascii="Times New Roman" w:eastAsia="Times New Roman" w:hAnsi="Times New Roman" w:cs="Times New Roman"/>
+                <w:sz w:val="20"/>
+                <w:szCs w:val="20"/>
+              </w:rPr>
+            </w:pPr>
+            <w:r>
+              <w:rPr>
+                <w:rFonts w:ascii="Times New Roman" w:eastAsia="Times New Roman" w:hAnsi="Times New Roman" w:cs="Times New Roman"/>
+                <w:sz w:val="20"/>
+                <w:szCs w:val="20"/>
+              </w:rPr>
+              <w:t>7</w:t>
+            </w:r>
+          </w:p>
+        </w:tc>
+        <w:tc>
+          <w:tcPr>
+            <w:tcW w:w="779" w:type="dxa"/>
+          </w:tcPr>
+          <w:p>
+            <w:pPr>
+              <w:widowControl w:val="0"/>
+              <w:spacing w:line="252" w:lineRule="auto"/>
+              <w:rPr>
+                <w:rFonts w:ascii="Times New Roman" w:eastAsia="Times New Roman" w:hAnsi="Times New Roman" w:cs="Times New Roman"/>
+                <w:sz w:val="20"/>
+                <w:szCs w:val="20"/>
+              </w:rPr>
+            </w:pPr>
+            <w:r>
+              <w:rPr>
+                <w:rFonts w:ascii="Times New Roman" w:eastAsia="Times New Roman" w:hAnsi="Times New Roman" w:cs="Times New Roman"/>
+                <w:sz w:val="20"/>
+                <w:szCs w:val="20"/>
+              </w:rPr>
+              <w:t>8</w:t>
+            </w:r>
+          </w:p>
+        </w:tc>
+        <w:tc>
+          <w:tcPr>
+            <w:tcW w:w="779" w:type="dxa"/>
+          </w:tcPr>
+          <w:p>
+            <w:pPr>
+              <w:widowControl w:val="0"/>
+              <w:spacing w:line="252" w:lineRule="auto"/>
+              <w:rPr>
+                <w:rFonts w:ascii="Times New Roman" w:eastAsia="Times New Roman" w:hAnsi="Times New Roman" w:cs="Times New Roman"/>
+                <w:sz w:val="20"/>
+                <w:szCs w:val="20"/>
+              </w:rPr>
+            </w:pPr>
+            <w:r>
+              <w:rPr>
+                <w:rFonts w:ascii="Times New Roman" w:eastAsia="Times New Roman" w:hAnsi="Times New Roman" w:cs="Times New Roman"/>
+                <w:sz w:val="20"/>
+                <w:szCs w:val="20"/>
+              </w:rPr>
+              <w:t>9</w:t>
+            </w:r>
+          </w:p>
+        </w:tc>
+        <w:tc>
+          <w:tcPr>
+            <w:tcW w:w="779" w:type="dxa"/>
+          </w:tcPr>
+          <w:p>
+            <w:pPr>
+              <w:widowControl w:val="0"/>
+              <w:spacing w:line="252" w:lineRule="auto"/>
+              <w:rPr>
+                <w:rFonts w:ascii="Times New Roman" w:eastAsia="Times New Roman" w:hAnsi="Times New Roman" w:cs="Times New Roman"/>
+                <w:sz w:val="20"/>
+                <w:szCs w:val="20"/>
+              </w:rPr>
+            </w:pPr>
+            <w:r>
+              <w:rPr>
+                <w:rFonts w:ascii="Times New Roman" w:eastAsia="Times New Roman" w:hAnsi="Times New Roman" w:cs="Times New Roman"/>
+                <w:sz w:val="20"/>
+                <w:szCs w:val="20"/>
+              </w:rPr>
+              <w:t>10</w:t>
+            </w:r>
+          </w:p>
+        </w:tc>
+        <w:tc>
+          <w:tcPr>
+            <w:tcW w:w="780" w:type="dxa"/>
+          </w:tcPr>
+          <w:p>
+            <w:pPr>
+              <w:widowControl w:val="0"/>
+              <w:spacing w:line="252" w:lineRule="auto"/>
+              <w:rPr>
+                <w:rFonts w:ascii="Times New Roman" w:eastAsia="Times New Roman" w:hAnsi="Times New Roman" w:cs="Times New Roman"/>
+                <w:sz w:val="20"/>
+                <w:szCs w:val="20"/>
+              </w:rPr>
+            </w:pPr>
+            <w:r>
+              <w:rPr>
+                <w:rFonts w:ascii="Times New Roman" w:eastAsia="Times New Roman" w:hAnsi="Times New Roman" w:cs="Times New Roman"/>
+                <w:sz w:val="20"/>
+                <w:szCs w:val="20"/>
+              </w:rPr>
+              <w:t>11</w:t>
+            </w:r>
+          </w:p>
+        </w:tc>
+        <w:tc>
+          <w:tcPr>
+            <w:tcW w:w="780" w:type="dxa"/>
+          </w:tcPr>
+          <w:p>
+            <w:pPr>
+              <w:widowControl w:val="0"/>
+              <w:spacing w:line="252" w:lineRule="auto"/>
+              <w:rPr>
+                <w:rFonts w:ascii="Times New Roman" w:eastAsia="Times New Roman" w:hAnsi="Times New Roman" w:cs="Times New Roman"/>
+                <w:sz w:val="20"/>
+                <w:szCs w:val="20"/>
+              </w:rPr>
+            </w:pPr>
+            <w:r>
+              <w:rPr>
+                <w:rFonts w:ascii="Times New Roman" w:eastAsia="Times New Roman" w:hAnsi="Times New Roman" w:cs="Times New Roman"/>
+                <w:sz w:val="20"/>
+                <w:szCs w:val="20"/>
+              </w:rPr>
+              <w:t>12</w:t>
+            </w:r>
+          </w:p>
+        </w:tc>
+      </w:tr>
+      <w:tr>
+        <w:tc>
+          <w:tcPr>
+            <w:tcW w:w="779" w:type="dxa"/>
+          </w:tcPr>
+          <w:p>
+            <w:pPr>
+              <w:widowControl w:val="0"/>
+              <w:spacing w:line="252" w:lineRule="auto"/>
+              <w:rPr>
+                <w:rFonts w:ascii="Times New Roman" w:eastAsia="Times New Roman" w:hAnsi="Times New Roman" w:cs="Times New Roman"/>
+                <w:sz w:val="20"/>
+                <w:szCs w:val="20"/>
+              </w:rPr>
+            </w:pPr>
+            <w:r>
+              <w:rPr>
+                <w:rFonts w:ascii="Times New Roman" w:eastAsia="Times New Roman" w:hAnsi="Times New Roman" w:cs="Times New Roman"/>
+                <w:sz w:val="20"/>
+                <w:szCs w:val="20"/>
+              </w:rPr>
+              <w:t>Start coding ship</w:t>
+            </w:r>
+          </w:p>
+        </w:tc>
+        <w:tc>
+          <w:tcPr>
+            <w:tcW w:w="779" w:type="dxa"/>
+          </w:tcPr>
+          <w:p>
+            <w:pPr>
+              <w:widowControl w:val="0"/>
+              <w:spacing w:line="252" w:lineRule="auto"/>
+              <w:rPr>
+                <w:rFonts w:ascii="Times New Roman" w:eastAsia="Times New Roman" w:hAnsi="Times New Roman" w:cs="Times New Roman"/>
+                <w:sz w:val="20"/>
+                <w:szCs w:val="20"/>
+              </w:rPr>
+            </w:pPr>
+            <w:r>
+              <w:rPr>
+                <w:rFonts w:ascii="Times New Roman" w:eastAsia="Times New Roman" w:hAnsi="Times New Roman" w:cs="Times New Roman"/>
+                <w:sz w:val="20"/>
+                <w:szCs w:val="20"/>
+              </w:rPr>
+              <w:t>Finish ship movement</w:t>
+            </w:r>
+          </w:p>
+        </w:tc>
+        <w:tc>
+          <w:tcPr>
+            <w:tcW w:w="779" w:type="dxa"/>
+          </w:tcPr>
+          <w:p>
+            <w:pPr>
+              <w:widowControl w:val="0"/>
+              <w:spacing w:line="252" w:lineRule="auto"/>
+              <w:rPr>
+                <w:rFonts w:ascii="Times New Roman" w:eastAsia="Times New Roman" w:hAnsi="Times New Roman" w:cs="Times New Roman"/>
+                <w:sz w:val="20"/>
+                <w:szCs w:val="20"/>
+              </w:rPr>
+            </w:pPr>
+            <w:r>
+              <w:rPr>
+                <w:rFonts w:ascii="Times New Roman" w:eastAsia="Times New Roman" w:hAnsi="Times New Roman" w:cs="Times New Roman"/>
+                <w:sz w:val="20"/>
+                <w:szCs w:val="20"/>
+              </w:rPr>
+              <w:t>Start icebergs</w:t>
+            </w:r>
+          </w:p>
+        </w:tc>
+        <w:tc>
+          <w:tcPr>
+            <w:tcW w:w="779" w:type="dxa"/>
+          </w:tcPr>
+          <w:p>
+            <w:pPr>
+              <w:widowControl w:val="0"/>
+              <w:spacing w:line="252" w:lineRule="auto"/>
+              <w:rPr>
+                <w:rFonts w:ascii="Times New Roman" w:eastAsia="Times New Roman" w:hAnsi="Times New Roman" w:cs="Times New Roman"/>
+                <w:sz w:val="20"/>
+                <w:szCs w:val="20"/>
+              </w:rPr>
+            </w:pPr>
+            <w:r>
+              <w:rPr>
+                <w:rFonts w:ascii="Times New Roman" w:eastAsia="Times New Roman" w:hAnsi="Times New Roman" w:cs="Times New Roman"/>
+                <w:sz w:val="20"/>
+                <w:szCs w:val="20"/>
+              </w:rPr>
+              <w:t>continue icebergs</w:t>
+            </w:r>
+          </w:p>
+        </w:tc>
+        <w:tc>
+          <w:tcPr>
+            <w:tcW w:w="779" w:type="dxa"/>
+          </w:tcPr>
+          <w:p>
+            <w:pPr>
+              <w:widowControl w:val="0"/>
+              <w:spacing w:line="252" w:lineRule="auto"/>
+              <w:rPr>
+                <w:rFonts w:ascii="Times New Roman" w:eastAsia="Times New Roman" w:hAnsi="Times New Roman" w:cs="Times New Roman"/>
+                <w:sz w:val="20"/>
+                <w:szCs w:val="20"/>
+              </w:rPr>
+            </w:pPr>
+            <w:r>
+              <w:rPr>
+                <w:rFonts w:ascii="Times New Roman" w:eastAsia="Times New Roman" w:hAnsi="Times New Roman" w:cs="Times New Roman"/>
+                <w:sz w:val="20"/>
+                <w:szCs w:val="20"/>
+              </w:rPr>
+              <w:t>Finish icebergs</w:t>
+            </w:r>
+          </w:p>
+        </w:tc>
+        <w:tc>
+          <w:tcPr>
+            <w:tcW w:w="779" w:type="dxa"/>
+          </w:tcPr>
+          <w:p>
+            <w:pPr>
+              <w:widowControl w:val="0"/>
+              <w:spacing w:line="252" w:lineRule="auto"/>
+              <w:rPr>
+                <w:rFonts w:ascii="Times New Roman" w:eastAsia="Times New Roman" w:hAnsi="Times New Roman" w:cs="Times New Roman"/>
+                <w:sz w:val="20"/>
+                <w:szCs w:val="20"/>
+              </w:rPr>
+            </w:pPr>
+            <w:r>
+              <w:rPr>
+                <w:rFonts w:ascii="Times New Roman" w:eastAsia="Times New Roman" w:hAnsi="Times New Roman" w:cs="Times New Roman"/>
+                <w:sz w:val="20"/>
+                <w:szCs w:val="20"/>
+              </w:rPr>
+              <w:t>Finish mines</w:t>
+            </w:r>
+          </w:p>
+        </w:tc>
+        <w:tc>
+          <w:tcPr>
+            <w:tcW w:w="779" w:type="dxa"/>
+          </w:tcPr>
+          <w:p>
+            <w:pPr>
+              <w:widowControl w:val="0"/>
+              <w:spacing w:line="252" w:lineRule="auto"/>
+              <w:rPr>
+                <w:rFonts w:ascii="Times New Roman" w:eastAsia="Times New Roman" w:hAnsi="Times New Roman" w:cs="Times New Roman"/>
+                <w:sz w:val="20"/>
+                <w:szCs w:val="20"/>
+              </w:rPr>
+            </w:pPr>
+            <w:r>
+              <w:rPr>
+                <w:rFonts w:ascii="Times New Roman" w:eastAsia="Times New Roman" w:hAnsi="Times New Roman" w:cs="Times New Roman"/>
+                <w:sz w:val="20"/>
+                <w:szCs w:val="20"/>
+              </w:rPr>
+              <w:t>Finish ship lives</w:t>
+            </w:r>
+          </w:p>
+        </w:tc>
+        <w:tc>
+          <w:tcPr>
+            <w:tcW w:w="779" w:type="dxa"/>
+          </w:tcPr>
+          <w:p>
+            <w:pPr>
+              <w:widowControl w:val="0"/>
+              <w:spacing w:line="252" w:lineRule="auto"/>
+              <w:rPr>
+                <w:rFonts w:ascii="Times New Roman" w:eastAsia="Times New Roman" w:hAnsi="Times New Roman" w:cs="Times New Roman"/>
+                <w:sz w:val="20"/>
+                <w:szCs w:val="20"/>
+              </w:rPr>
+            </w:pPr>
+            <w:r>
+              <w:rPr>
+                <w:rFonts w:ascii="Times New Roman" w:eastAsia="Times New Roman" w:hAnsi="Times New Roman" w:cs="Times New Roman"/>
+                <w:sz w:val="20"/>
+                <w:szCs w:val="20"/>
+              </w:rPr>
+              <w:t>Coins</w:t>
+            </w:r>
+          </w:p>
+        </w:tc>
+        <w:tc>
+          <w:tcPr>
+            <w:tcW w:w="779" w:type="dxa"/>
+          </w:tcPr>
+          <w:p>
+            <w:pPr>
+              <w:widowControl w:val="0"/>
+              <w:spacing w:line="252" w:lineRule="auto"/>
+              <w:rPr>
+                <w:rFonts w:ascii="Times New Roman" w:eastAsia="Times New Roman" w:hAnsi="Times New Roman" w:cs="Times New Roman"/>
+                <w:sz w:val="20"/>
+                <w:szCs w:val="20"/>
+              </w:rPr>
+            </w:pPr>
+            <w:r>
+              <w:rPr>
+                <w:rFonts w:ascii="Times New Roman" w:eastAsia="Times New Roman" w:hAnsi="Times New Roman" w:cs="Times New Roman"/>
+                <w:sz w:val="20"/>
+                <w:szCs w:val="20"/>
+              </w:rPr>
+              <w:t>Game speed</w:t>
+            </w:r>
+          </w:p>
+        </w:tc>
+        <w:tc>
+          <w:tcPr>
+            <w:tcW w:w="779" w:type="dxa"/>
+          </w:tcPr>
+          <w:p>
+            <w:pPr>
+              <w:widowControl w:val="0"/>
+              <w:spacing w:line="252" w:lineRule="auto"/>
+              <w:rPr>
+                <w:rFonts w:ascii="Times New Roman" w:eastAsia="Times New Roman" w:hAnsi="Times New Roman" w:cs="Times New Roman"/>
+                <w:sz w:val="20"/>
+                <w:szCs w:val="20"/>
+              </w:rPr>
+            </w:pPr>
+            <w:r>
+              <w:rPr>
+                <w:rFonts w:ascii="Times New Roman" w:eastAsia="Times New Roman" w:hAnsi="Times New Roman" w:cs="Times New Roman"/>
+                <w:sz w:val="20"/>
+                <w:szCs w:val="20"/>
+              </w:rPr>
+              <w:t>Start multi</w:t>
+            </w:r>
+          </w:p>
+        </w:tc>
+        <w:tc>
+          <w:tcPr>
+            <w:tcW w:w="780" w:type="dxa"/>
+          </w:tcPr>
+          <w:p>
+            <w:pPr>
+              <w:widowControl w:val="0"/>
+              <w:spacing w:line="252" w:lineRule="auto"/>
+              <w:rPr>
+                <w:rFonts w:ascii="Times New Roman" w:eastAsia="Times New Roman" w:hAnsi="Times New Roman" w:cs="Times New Roman"/>
+                <w:sz w:val="20"/>
+                <w:szCs w:val="20"/>
+              </w:rPr>
+            </w:pPr>
+            <w:r>
+              <w:rPr>
+                <w:rFonts w:ascii="Times New Roman" w:eastAsia="Times New Roman" w:hAnsi="Times New Roman" w:cs="Times New Roman"/>
+                <w:sz w:val="20"/>
+                <w:szCs w:val="20"/>
+              </w:rPr>
+              <w:t xml:space="preserve">Mp </w:t>
+            </w:r>
+          </w:p>
+        </w:tc>
+        <w:tc>
+          <w:tcPr>
+            <w:tcW w:w="780" w:type="dxa"/>
+          </w:tcPr>
+          <w:p>
+            <w:pPr>
+              <w:widowControl w:val="0"/>
+              <w:spacing w:line="252" w:lineRule="auto"/>
+              <w:rPr>
+                <w:rFonts w:ascii="Times New Roman" w:eastAsia="Times New Roman" w:hAnsi="Times New Roman" w:cs="Times New Roman"/>
+                <w:sz w:val="20"/>
+                <w:szCs w:val="20"/>
+              </w:rPr>
+            </w:pPr>
+            <w:r>
+              <w:rPr>
+                <w:rFonts w:ascii="Times New Roman" w:eastAsia="Times New Roman" w:hAnsi="Times New Roman" w:cs="Times New Roman"/>
+                <w:sz w:val="20"/>
+                <w:szCs w:val="20"/>
+              </w:rPr>
+              <w:t>Finish mp</w:t>
+            </w:r>
+          </w:p>
+        </w:tc>
+      </w:tr>
+    </w:tbl>
+    <w:p>
+      <w:pPr>
+        <w:widowControl w:val="0"/>
+        <w:spacing w:line="252" w:lineRule="auto"/>
+        <w:rPr>
+          <w:rFonts w:ascii="Times New Roman" w:eastAsia="Times New Roman" w:hAnsi="Times New Roman" w:cs="Times New Roman"/>
+          <w:sz w:val="20"/>
+          <w:szCs w:val="20"/>
+        </w:rPr>
+      </w:pPr>
+      <w:bookmarkStart w:id="0" w:name="_GoBack"/>
+      <w:bookmarkEnd w:id="0"/>
     </w:p>
     <w:sectPr>
       <w:pgSz w:w="12240" w:h="15840"/>
@@ -4472,6 +5106,32 @@
       <w:szCs w:val="18"/>
     </w:rPr>
   </w:style>
+  <w:style w:type="table" w:styleId="TableGrid">
+    <w:name w:val="Table Grid"/>
+    <w:basedOn w:val="TableNormal"/>
+    <w:uiPriority w:val="39"/>
+    <w:rsid w:val="00BB465A"/>
+    <w:pPr>
+      <w:spacing w:line="240" w:lineRule="auto"/>
+    </w:pPr>
+    <w:tblPr>
+      <w:tblInd w:w="0" w:type="dxa"/>
+      <w:tblBorders>
+        <w:top w:val="single" w:sz="4" w:space="0" w:color="auto"/>
+        <w:left w:val="single" w:sz="4" w:space="0" w:color="auto"/>
+        <w:bottom w:val="single" w:sz="4" w:space="0" w:color="auto"/>
+        <w:right w:val="single" w:sz="4" w:space="0" w:color="auto"/>
+        <w:insideH w:val="single" w:sz="4" w:space="0" w:color="auto"/>
+        <w:insideV w:val="single" w:sz="4" w:space="0" w:color="auto"/>
+      </w:tblBorders>
+      <w:tblCellMar>
+        <w:top w:w="0" w:type="dxa"/>
+        <w:left w:w="108" w:type="dxa"/>
+        <w:bottom w:w="0" w:type="dxa"/>
+        <w:right w:w="108" w:type="dxa"/>
+      </w:tblCellMar>
+    </w:tblPr>
+  </w:style>
 </w:styles>
 </file>
 

</xml_diff>